<commit_message>
Handle zip bombing problem on opening docx files with apache poi
</commit_message>
<xml_diff>
--- a/traceability-tool/documentation/TraceabilityTool_design.docx
+++ b/traceability-tool/documentation/TraceabilityTool_design.docx
@@ -1,6 +1,6 @@
 
 <file path=word/document.xml><?xml version="1.0" encoding="utf-8"?>
-<w:document xmlns:wpc="http://schemas.microsoft.com/office/word/2010/wordprocessingCanvas" xmlns:cx="http://schemas.microsoft.com/office/drawing/2014/chartex" xmlns:cx1="http://schemas.microsoft.com/office/drawing/2015/9/8/chartex" xmlns:cx2="http://schemas.microsoft.com/office/drawing/2015/10/21/chartex" xmlns:cx3="http://schemas.microsoft.com/office/drawing/2016/5/9/chartex" xmlns:cx4="http://schemas.microsoft.com/office/drawing/2016/5/10/chartex" xmlns:cx5="http://schemas.microsoft.com/office/drawing/2016/5/11/chartex" xmlns:cx6="http://schemas.microsoft.com/office/drawing/2016/5/12/chartex" xmlns:cx7="http://schemas.microsoft.com/office/drawing/2016/5/13/chartex" xmlns:cx8="http://schemas.microsoft.com/office/drawing/2016/5/14/chartex" xmlns:mc="http://schemas.openxmlformats.org/markup-compatibility/2006" xmlns:aink="http://schemas.microsoft.com/office/drawing/2016/ink" xmlns:am3d="http://schemas.microsoft.com/office/drawing/2017/model3d" xmlns:o="urn:schemas-microsoft-com:office:office" xmlns:r="http://schemas.openxmlformats.org/officeDocument/2006/relationships" xmlns:m="http://schemas.openxmlformats.org/officeDocument/2006/math" xmlns:v="urn:schemas-microsoft-com:vml" xmlns:wp14="http://schemas.microsoft.com/office/word/2010/wordprocessingDrawing" xmlns:wp="http://schemas.openxmlformats.org/drawingml/2006/wordprocessingDrawing" xmlns:w10="urn:schemas-microsoft-com:office:word" xmlns:w="http://schemas.openxmlformats.org/wordprocessingml/2006/main" xmlns:w14="http://schemas.microsoft.com/office/word/2010/wordml" xmlns:w15="http://schemas.microsoft.com/office/word/2012/wordml" xmlns:w16cex="http://schemas.microsoft.com/office/word/2018/wordml/cex" xmlns:w16cid="http://schemas.microsoft.com/office/word/2016/wordml/cid" xmlns:w16="http://schemas.microsoft.com/office/word/2018/wordml" xmlns:w16se="http://schemas.microsoft.com/office/word/2015/wordml/symex" xmlns:wpg="http://schemas.microsoft.com/office/word/2010/wordprocessingGroup" xmlns:wpi="http://schemas.microsoft.com/office/word/2010/wordprocessingInk" xmlns:wne="http://schemas.microsoft.com/office/word/2006/wordml" xmlns:wps="http://schemas.microsoft.com/office/word/2010/wordprocessingShape" mc:Ignorable="w14 w15 w16se w16cid w16 w16cex wp14">
+<w:document xmlns:wpc="http://schemas.microsoft.com/office/word/2010/wordprocessingCanvas" xmlns:cx="http://schemas.microsoft.com/office/drawing/2014/chartex" xmlns:cx1="http://schemas.microsoft.com/office/drawing/2015/9/8/chartex" xmlns:cx2="http://schemas.microsoft.com/office/drawing/2015/10/21/chartex" xmlns:cx3="http://schemas.microsoft.com/office/drawing/2016/5/9/chartex" xmlns:cx4="http://schemas.microsoft.com/office/drawing/2016/5/10/chartex" xmlns:cx5="http://schemas.microsoft.com/office/drawing/2016/5/11/chartex" xmlns:cx6="http://schemas.microsoft.com/office/drawing/2016/5/12/chartex" xmlns:cx7="http://schemas.microsoft.com/office/drawing/2016/5/13/chartex" xmlns:cx8="http://schemas.microsoft.com/office/drawing/2016/5/14/chartex" xmlns:mc="http://schemas.openxmlformats.org/markup-compatibility/2006" xmlns:aink="http://schemas.microsoft.com/office/drawing/2016/ink" xmlns:am3d="http://schemas.microsoft.com/office/drawing/2017/model3d" xmlns:o="urn:schemas-microsoft-com:office:office" xmlns:r="http://schemas.openxmlformats.org/officeDocument/2006/relationships" xmlns:m="http://schemas.openxmlformats.org/officeDocument/2006/math" xmlns:v="urn:schemas-microsoft-com:vml" xmlns:wp14="http://schemas.microsoft.com/office/word/2010/wordprocessingDrawing" xmlns:wp="http://schemas.openxmlformats.org/drawingml/2006/wordprocessingDrawing" xmlns:w10="urn:schemas-microsoft-com:office:word" xmlns:w="http://schemas.openxmlformats.org/wordprocessingml/2006/main" xmlns:w14="http://schemas.microsoft.com/office/word/2010/wordml" xmlns:w15="http://schemas.microsoft.com/office/word/2012/wordml" xmlns:w16cex="http://schemas.microsoft.com/office/word/2018/wordml/cex" xmlns:w16cid="http://schemas.microsoft.com/office/word/2016/wordml/cid" xmlns:w16="http://schemas.microsoft.com/office/word/2018/wordml" xmlns:w16sdtdh="http://schemas.microsoft.com/office/word/2020/wordml/sdtdatahash" xmlns:w16se="http://schemas.microsoft.com/office/word/2015/wordml/symex" xmlns:wpg="http://schemas.microsoft.com/office/word/2010/wordprocessingGroup" xmlns:wpi="http://schemas.microsoft.com/office/word/2010/wordprocessingInk" xmlns:wne="http://schemas.microsoft.com/office/word/2006/wordml" xmlns:wps="http://schemas.microsoft.com/office/word/2010/wordprocessingShape" mc:Ignorable="w14 w15 w16se w16cid w16 w16cex w16sdtdh wp14">
   <w:body>
     <w:p>
       <w:pPr>
@@ -54,7 +54,7 @@
         <w:rPr>
           <w:lang w:val="en-US"/>
         </w:rPr>
-        <w:t>This projects aims at simplifying the management of traceability between tests (unit tests</w:t>
+        <w:t>This project aims at simplifying the management of traceability between tests (unit tests</w:t>
       </w:r>
       <w:r>
         <w:rPr>
@@ -190,7 +190,31 @@
         <w:rPr>
           <w:lang w:val="en-US"/>
         </w:rPr>
-        <w:t xml:space="preserve"> ). The table can have different number of columns or different column name. The only important thing is that the requirement identifiers are located in the first columns (their style do not matter). Indeed in order to not prevent using tables for something else in specification documents, the tool will allow defining a regular expression to decide whether what is found within the first column of a table is actually a requirement or not, so try to find a naming convention of requirements that makes it easy (e.g. having all of them starting with the same prefix).</w:t>
+        <w:t xml:space="preserve"> ). The table can have different number of columns or different column name. The only important thing is that the requirement identifiers are located in the first columns (their style do not matter). </w:t>
+      </w:r>
+      <w:r>
+        <w:rPr>
+          <w:lang w:val="en-US"/>
+        </w:rPr>
+        <w:t>Indeed,</w:t>
+      </w:r>
+      <w:r>
+        <w:rPr>
+          <w:lang w:val="en-US"/>
+        </w:rPr>
+        <w:t xml:space="preserve"> in order to not prevent using tables for something else in specification documents, the tool will allow defining a regular expression to decide whether what is found within the first column of a table is actually a requirement or not, so try to find a naming convention of requirements that makes it easy (</w:t>
+      </w:r>
+      <w:r>
+        <w:rPr>
+          <w:lang w:val="en-US"/>
+        </w:rPr>
+        <w:t>e.g.,</w:t>
+      </w:r>
+      <w:r>
+        <w:rPr>
+          <w:lang w:val="en-US"/>
+        </w:rPr>
+        <w:t xml:space="preserve"> having all of them starting with the same prefix).</w:t>
       </w:r>
     </w:p>
     <w:p>
@@ -208,7 +232,19 @@
         <w:rPr>
           <w:lang w:val="en-US"/>
         </w:rPr>
-        <w:t>The requirements are covered through one of the following kind of test:</w:t>
+        <w:t xml:space="preserve">The requirements are covered through one of the following </w:t>
+      </w:r>
+      <w:r>
+        <w:rPr>
+          <w:lang w:val="en-US"/>
+        </w:rPr>
+        <w:t>kinds</w:t>
+      </w:r>
+      <w:r>
+        <w:rPr>
+          <w:lang w:val="en-US"/>
+        </w:rPr>
+        <w:t xml:space="preserve"> of test:</w:t>
       </w:r>
     </w:p>
     <w:p>
@@ -496,14 +532,14 @@
                                   <w:rPr>
                                     <w:b/>
                                     <w:bCs/>
-                                    <w:color w:val="FFFFFF" w:themeColor="background1"/>
+                                    <w:color w:val="1C1C1C" w:themeColor="background1"/>
                                   </w:rPr>
                                 </w:pPr>
                                 <w:r>
                                   <w:rPr>
                                     <w:b/>
                                     <w:bCs/>
-                                    <w:color w:val="FFFFFF" w:themeColor="background1"/>
+                                    <w:color w:val="1C1C1C" w:themeColor="background1"/>
                                   </w:rPr>
                                   <w:t>SD</w:t>
                                 </w:r>
@@ -1101,7 +1137,7 @@
                                     <w:szCs w:val="24"/>
                                   </w:rPr>
                                 </w:pPr>
-                                <w:proofErr w:type="spellStart"/>
+                                <w:proofErr w:type="gramStart"/>
                                 <w:r>
                                   <w:rPr>
                                     <w:rFonts w:ascii="Calibri" w:eastAsia="Times New Roman" w:hAnsi="Calibri"/>
@@ -1111,7 +1147,7 @@
                                   </w:rPr>
                                   <w:t>extract</w:t>
                                 </w:r>
-                                <w:proofErr w:type="spellEnd"/>
+                                <w:proofErr w:type="gramEnd"/>
                                 <w:r>
                                   <w:rPr>
                                     <w:rFonts w:ascii="Calibri" w:eastAsia="Times New Roman" w:hAnsi="Calibri"/>
@@ -1223,6 +1259,7 @@
                                   <w:spacing w:after="0" w:line="240" w:lineRule="auto"/>
                                   <w:jc w:val="center"/>
                                 </w:pPr>
+                                <w:proofErr w:type="gramStart"/>
                                 <w:r>
                                   <w:rPr>
                                     <w:rFonts w:ascii="Calibri" w:eastAsia="Times New Roman" w:hAnsi="Calibri"/>
@@ -1231,6 +1268,7 @@
                                   </w:rPr>
                                   <w:t>files</w:t>
                                 </w:r>
+                                <w:proofErr w:type="gramEnd"/>
                               </w:p>
                             </w:txbxContent>
                           </wps:txbx>
@@ -1318,7 +1356,6 @@
                                     <w:szCs w:val="24"/>
                                   </w:rPr>
                                 </w:pPr>
-                                <w:proofErr w:type="spellStart"/>
                                 <w:r>
                                   <w:rPr>
                                     <w:rFonts w:ascii="Calibri" w:eastAsia="Times New Roman" w:hAnsi="Calibri"/>
@@ -1328,13 +1365,13 @@
                                   </w:rPr>
                                   <w:t>Feature</w:t>
                                 </w:r>
-                                <w:proofErr w:type="spellEnd"/>
                               </w:p>
                               <w:p>
                                 <w:pPr>
                                   <w:spacing w:after="0" w:line="240" w:lineRule="auto"/>
                                   <w:jc w:val="center"/>
                                 </w:pPr>
+                                <w:proofErr w:type="gramStart"/>
                                 <w:r>
                                   <w:rPr>
                                     <w:rFonts w:ascii="Calibri" w:eastAsia="Times New Roman" w:hAnsi="Calibri"/>
@@ -1344,6 +1381,7 @@
                                   </w:rPr>
                                   <w:t>files</w:t>
                                 </w:r>
+                                <w:proofErr w:type="gramEnd"/>
                               </w:p>
                             </w:txbxContent>
                           </wps:txbx>
@@ -1384,7 +1422,7 @@
                                 <w:rPr>
                                   <w:b/>
                                   <w:bCs/>
-                                  <w:color w:val="FFFFFF" w:themeColor="background1"/>
+                                  <w:color w:val="1C1C1C" w:themeColor="background1"/>
                                   <w:sz w:val="28"/>
                                   <w:szCs w:val="28"/>
                                 </w:rPr>
@@ -1393,7 +1431,7 @@
                                 <w:rPr>
                                   <w:b/>
                                   <w:bCs/>
-                                  <w:color w:val="FFFFFF" w:themeColor="background1"/>
+                                  <w:color w:val="1C1C1C" w:themeColor="background1"/>
                                   <w:sz w:val="28"/>
                                   <w:szCs w:val="28"/>
                                 </w:rPr>
@@ -1440,7 +1478,6 @@
                                   <w:szCs w:val="24"/>
                                 </w:rPr>
                               </w:pPr>
-                              <w:proofErr w:type="spellStart"/>
                               <w:r>
                                 <w:rPr>
                                   <w:rFonts w:ascii="Calibri" w:eastAsia="Times New Roman" w:hAnsi="Calibri"/>
@@ -1451,7 +1488,6 @@
                                 </w:rPr>
                                 <w:t>Cucumber</w:t>
                               </w:r>
-                              <w:proofErr w:type="spellEnd"/>
                             </w:p>
                           </w:txbxContent>
                         </wps:txbx>
@@ -1783,6 +1819,7 @@
                                   <w:spacing w:after="0" w:line="240" w:lineRule="auto"/>
                                   <w:jc w:val="center"/>
                                 </w:pPr>
+                                <w:proofErr w:type="gramStart"/>
                                 <w:r>
                                   <w:rPr>
                                     <w:rFonts w:ascii="Calibri" w:eastAsia="Times New Roman" w:hAnsi="Calibri"/>
@@ -1791,6 +1828,7 @@
                                   </w:rPr>
                                   <w:t>files</w:t>
                                 </w:r>
+                                <w:proofErr w:type="gramEnd"/>
                               </w:p>
                             </w:txbxContent>
                           </wps:txbx>
@@ -2085,7 +2123,7 @@
                                   <w:spacing w:after="0" w:line="240" w:lineRule="auto"/>
                                   <w:jc w:val="center"/>
                                   <w:rPr>
-                                    <w:color w:val="FFFFFF" w:themeColor="background1"/>
+                                    <w:color w:val="1C1C1C" w:themeColor="background1"/>
                                   </w:rPr>
                                 </w:pPr>
                                 <w:r>
@@ -2093,7 +2131,7 @@
                                     <w:rFonts w:ascii="Calibri" w:eastAsia="Times New Roman" w:hAnsi="Calibri"/>
                                     <w:b/>
                                     <w:bCs/>
-                                    <w:color w:val="FFFFFF" w:themeColor="background1"/>
+                                    <w:color w:val="1C1C1C" w:themeColor="background1"/>
                                   </w:rPr>
                                   <w:t>Justification file</w:t>
                                 </w:r>
@@ -3389,21 +3427,11 @@
         <w:pStyle w:val="CodeSample"/>
       </w:pPr>
       <w:r>
-        <w:t>/// &lt;para&gt;</w:t>
-      </w:r>
-      <w:proofErr w:type="spellStart"/>
-      <w:r>
-        <w:t>TestID</w:t>
-      </w:r>
-      <w:proofErr w:type="spellEnd"/>
-      <w:r>
-        <w:t xml:space="preserve">: </w:t>
-      </w:r>
-      <w:proofErr w:type="spellStart"/>
+        <w:t xml:space="preserve">/// &lt;para&gt;TestID: </w:t>
+      </w:r>
       <w:r>
         <w:t>Test_Identifier</w:t>
       </w:r>
-      <w:proofErr w:type="spellEnd"/>
       <w:r>
         <w:t>&lt;/para&gt;</w:t>
       </w:r>
@@ -3447,15 +3475,7 @@
         <w:pStyle w:val="CodeSample"/>
       </w:pPr>
       <w:r>
-        <w:t>[</w:t>
-      </w:r>
-      <w:proofErr w:type="spellStart"/>
-      <w:r>
-        <w:t>TestMethod</w:t>
-      </w:r>
-      <w:proofErr w:type="spellEnd"/>
-      <w:r>
-        <w:t>]</w:t>
+        <w:t>[TestMethod]</w:t>
       </w:r>
     </w:p>
     <w:p>
@@ -3463,18 +3483,18 @@
         <w:pStyle w:val="CodeSample"/>
       </w:pPr>
       <w:r>
-        <w:t xml:space="preserve">public void </w:t>
-      </w:r>
-      <w:proofErr w:type="spellStart"/>
-      <w:r>
-        <w:t>VTP_</w:t>
-      </w:r>
+        <w:t>public void VTP_</w:t>
+      </w:r>
+      <w:proofErr w:type="gramStart"/>
       <w:r>
         <w:t>TestMethodName</w:t>
       </w:r>
-      <w:proofErr w:type="spellEnd"/>
-      <w:r>
-        <w:t>()</w:t>
+      <w:r>
+        <w:t>(</w:t>
+      </w:r>
+      <w:proofErr w:type="gramEnd"/>
+      <w:r>
+        <w:t>)</w:t>
       </w:r>
     </w:p>
     <w:p>
@@ -3556,19 +3576,11 @@
         </w:rPr>
         <w:t xml:space="preserve"> markup starting with </w:t>
       </w:r>
-      <w:proofErr w:type="spellStart"/>
       <w:r>
         <w:rPr>
           <w:rStyle w:val="InlineCode"/>
         </w:rPr>
-        <w:t>TestID</w:t>
-      </w:r>
-      <w:proofErr w:type="spellEnd"/>
-      <w:r>
-        <w:rPr>
-          <w:rStyle w:val="InlineCode"/>
-        </w:rPr>
-        <w:t>:</w:t>
+        <w:t>TestID:</w:t>
       </w:r>
       <w:r>
         <w:rPr>
@@ -3616,7 +3628,7 @@
         <w:rPr>
           <w:lang w:val="en-US"/>
         </w:rPr>
-        <w:t xml:space="preserve"> followed by a comma separated list of requirement identifiers, for thee requirements being covered by the test.</w:t>
+        <w:t xml:space="preserve"> followed by a comma separated list of requirement identifiers, for the requirements being covered by the test.</w:t>
       </w:r>
     </w:p>
     <w:p>
@@ -3710,19 +3722,11 @@
         </w:rPr>
         <w:t xml:space="preserve"> with </w:t>
       </w:r>
-      <w:proofErr w:type="spellStart"/>
       <w:r>
         <w:rPr>
           <w:rStyle w:val="InlineCode"/>
         </w:rPr>
-        <w:t>TestID</w:t>
-      </w:r>
-      <w:proofErr w:type="spellEnd"/>
-      <w:r>
-        <w:rPr>
-          <w:rStyle w:val="InlineCode"/>
-        </w:rPr>
-        <w:t>:</w:t>
+        <w:t>TestID:</w:t>
       </w:r>
       <w:r>
         <w:rPr>
@@ -3814,19 +3818,11 @@
         </w:rPr>
         <w:t xml:space="preserve"> with </w:t>
       </w:r>
-      <w:proofErr w:type="spellStart"/>
       <w:r>
         <w:rPr>
           <w:rStyle w:val="InlineCode"/>
         </w:rPr>
-        <w:t>TestID</w:t>
-      </w:r>
-      <w:proofErr w:type="spellEnd"/>
-      <w:r>
-        <w:rPr>
-          <w:rStyle w:val="InlineCode"/>
-        </w:rPr>
-        <w:t>:</w:t>
+        <w:t>TestID:</w:t>
       </w:r>
       <w:r>
         <w:rPr>
@@ -3995,15 +3991,7 @@
         <w:pStyle w:val="CodeSample"/>
       </w:pPr>
       <w:r>
-        <w:t xml:space="preserve"> * @testId "</w:t>
-      </w:r>
-      <w:proofErr w:type="spellStart"/>
-      <w:r>
-        <w:t>MyTestId</w:t>
-      </w:r>
-      <w:proofErr w:type="spellEnd"/>
-      <w:r>
-        <w:t>"</w:t>
+        <w:t xml:space="preserve"> * @testId "MyTestId"</w:t>
       </w:r>
     </w:p>
     <w:p>
@@ -4057,13 +4045,19 @@
       <w:r>
         <w:t xml:space="preserve">public void </w:t>
       </w:r>
-      <w:proofErr w:type="spellStart"/>
-      <w:r>
-        <w:t>VTP_testMethodName</w:t>
-      </w:r>
-      <w:proofErr w:type="spellEnd"/>
-      <w:r>
-        <w:t>() {</w:t>
+      <w:r>
+        <w:t>VTP_</w:t>
+      </w:r>
+      <w:proofErr w:type="gramStart"/>
+      <w:r>
+        <w:t>testMethodName</w:t>
+      </w:r>
+      <w:r>
+        <w:t>(</w:t>
+      </w:r>
+      <w:proofErr w:type="gramEnd"/>
+      <w:r>
+        <w:t>) {</w:t>
       </w:r>
     </w:p>
     <w:p>
@@ -4301,6 +4295,7 @@
           <w:lang w:val="en-US"/>
         </w:rPr>
       </w:pPr>
+      <w:proofErr w:type="gramStart"/>
       <w:r>
         <w:rPr>
           <w:b/>
@@ -4325,7 +4320,14 @@
         <w:rPr>
           <w:lang w:val="en-US"/>
         </w:rPr>
-        <w:t xml:space="preserve">:  A constraint, for the tool to work, is that there is no </w:t>
+        <w:t>:</w:t>
+      </w:r>
+      <w:proofErr w:type="gramEnd"/>
+      <w:r>
+        <w:rPr>
+          <w:lang w:val="en-US"/>
+        </w:rPr>
+        <w:t xml:space="preserve">  A constraint, for the tool to work, is that there is no </w:t>
       </w:r>
       <w:r>
         <w:rPr>
@@ -4397,7 +4399,21 @@
         <w:rPr>
           <w:lang w:val="en-US"/>
         </w:rPr>
-        <w:t>The basic is that those requirement references are to be placed in the final Then clause after a series of Given, When or And :</w:t>
+        <w:t xml:space="preserve">The basic is that those requirement references are to be placed in the final Then clause after a series of Given, When or </w:t>
+      </w:r>
+      <w:proofErr w:type="gramStart"/>
+      <w:r>
+        <w:rPr>
+          <w:lang w:val="en-US"/>
+        </w:rPr>
+        <w:t>And</w:t>
+      </w:r>
+      <w:proofErr w:type="gramEnd"/>
+      <w:r>
+        <w:rPr>
+          <w:lang w:val="en-US"/>
+        </w:rPr>
+        <w:t>:</w:t>
       </w:r>
     </w:p>
     <w:p>
@@ -4445,7 +4461,15 @@
         <w:pStyle w:val="CodeSample"/>
       </w:pPr>
       <w:r>
-        <w:t>Then Reference SD [Req  1],[Req 2]</w:t>
+        <w:t>Then Reference SD [</w:t>
+      </w:r>
+      <w:proofErr w:type="gramStart"/>
+      <w:r>
+        <w:t>Req  1</w:t>
+      </w:r>
+      <w:proofErr w:type="gramEnd"/>
+      <w:r>
+        <w:t>],[Req 2]</w:t>
       </w:r>
     </w:p>
     <w:p>
@@ -4477,7 +4501,15 @@
         <w:pStyle w:val="CodeSample"/>
       </w:pPr>
       <w:r>
-        <w:t>Then Reference SD [Req 3],[Req 4]</w:t>
+        <w:t>Then Reference SD [Req 3</w:t>
+      </w:r>
+      <w:proofErr w:type="gramStart"/>
+      <w:r>
+        <w:t>],[</w:t>
+      </w:r>
+      <w:proofErr w:type="gramEnd"/>
+      <w:r>
+        <w:t>Req 4]</w:t>
       </w:r>
     </w:p>
     <w:p>
@@ -4521,7 +4553,19 @@
         <w:rPr>
           <w:lang w:val="en-US"/>
         </w:rPr>
-        <w:t xml:space="preserve">, followed by a comma-separated list of requirements placed between square brackets indicates that all the previous steps (i.e. all </w:t>
+        <w:t>, followed by a comma-separated list of requirements placed between square brackets indicates that all the previous steps (</w:t>
+      </w:r>
+      <w:r>
+        <w:rPr>
+          <w:lang w:val="en-US"/>
+        </w:rPr>
+        <w:t>i.e.,</w:t>
+      </w:r>
+      <w:r>
+        <w:rPr>
+          <w:lang w:val="en-US"/>
+        </w:rPr>
+        <w:t xml:space="preserve"> all </w:t>
       </w:r>
       <w:r>
         <w:rPr>
@@ -4547,12 +4591,14 @@
         </w:rPr>
         <w:t xml:space="preserve">, </w:t>
       </w:r>
+      <w:proofErr w:type="gramStart"/>
       <w:r>
         <w:rPr>
           <w:rStyle w:val="InlineCode"/>
         </w:rPr>
         <w:t>Then</w:t>
       </w:r>
+      <w:proofErr w:type="gramEnd"/>
       <w:r>
         <w:rPr>
           <w:lang w:val="en-US"/>
@@ -5137,6 +5183,7 @@
                                   <w:lang w:val="en-GB"/>
                                 </w:rPr>
                               </w:pPr>
+                              <w:proofErr w:type="gramStart"/>
                               <w:r>
                                 <w:rPr>
                                   <w:b/>
@@ -5148,7 +5195,14 @@
                                 <w:rPr>
                                   <w:lang w:val="en-GB"/>
                                 </w:rPr>
-                                <w:t xml:space="preserve"> : Automatic/Manual/Unit</w:t>
+                                <w:t xml:space="preserve"> :</w:t>
+                              </w:r>
+                              <w:proofErr w:type="gramEnd"/>
+                              <w:r>
+                                <w:rPr>
+                                  <w:lang w:val="en-GB"/>
+                                </w:rPr>
+                                <w:t xml:space="preserve"> Automatic/Manual/Unit</w:t>
                               </w:r>
                             </w:p>
                           </w:txbxContent>
@@ -5296,12 +5350,14 @@
                                   <w:sz w:val="18"/>
                                 </w:rPr>
                               </w:pPr>
+                              <w:proofErr w:type="gramStart"/>
                               <w:r>
                                 <w:rPr>
                                   <w:sz w:val="18"/>
                                 </w:rPr>
                                 <w:t>1..*</w:t>
                               </w:r>
+                              <w:proofErr w:type="gramEnd"/>
                             </w:p>
                           </w:txbxContent>
                         </wps:txbx>
@@ -5471,6 +5527,7 @@
                                 <w:spacing w:before="0" w:beforeAutospacing="0" w:after="0" w:afterAutospacing="0" w:line="256" w:lineRule="auto"/>
                                 <w:jc w:val="center"/>
                               </w:pPr>
+                              <w:proofErr w:type="gramStart"/>
                               <w:r>
                                 <w:rPr>
                                   <w:rFonts w:ascii="Calibri" w:eastAsia="Times New Roman" w:hAnsi="Calibri"/>
@@ -5479,6 +5536,7 @@
                                 </w:rPr>
                                 <w:t>1..*</w:t>
                               </w:r>
+                              <w:proofErr w:type="gramEnd"/>
                             </w:p>
                           </w:txbxContent>
                         </wps:txbx>
@@ -5549,7 +5607,19 @@
                                   <w:szCs w:val="22"/>
                                   <w:lang w:val="en-GB"/>
                                 </w:rPr>
-                                <w:t>Step description</w:t>
+                                <w:t xml:space="preserve">Step </w:t>
+                              </w:r>
+                              <w:proofErr w:type="gramStart"/>
+                              <w:r>
+                                <w:rPr>
+                                  <w:rFonts w:ascii="Calibri" w:eastAsia="Times New Roman" w:hAnsi="Calibri"/>
+                                  <w:b/>
+                                  <w:bCs/>
+                                  <w:sz w:val="22"/>
+                                  <w:szCs w:val="22"/>
+                                  <w:lang w:val="en-GB"/>
+                                </w:rPr>
+                                <w:t>description</w:t>
                               </w:r>
                               <w:r>
                                 <w:rPr>
@@ -5558,7 +5628,17 @@
                                   <w:szCs w:val="22"/>
                                   <w:lang w:val="en-GB"/>
                                 </w:rPr>
-                                <w:t xml:space="preserve"> :   </w:t>
+                                <w:t xml:space="preserve"> :</w:t>
+                              </w:r>
+                              <w:proofErr w:type="gramEnd"/>
+                              <w:r>
+                                <w:rPr>
+                                  <w:rFonts w:ascii="Calibri" w:eastAsia="Times New Roman" w:hAnsi="Calibri"/>
+                                  <w:sz w:val="22"/>
+                                  <w:szCs w:val="22"/>
+                                  <w:lang w:val="en-GB"/>
+                                </w:rPr>
+                                <w:t xml:space="preserve">   </w:t>
                               </w:r>
                             </w:p>
                             <w:p>
@@ -5578,7 +5658,19 @@
                                   <w:szCs w:val="22"/>
                                   <w:lang w:val="en-GB"/>
                                 </w:rPr>
-                                <w:t>Expected results</w:t>
+                                <w:t xml:space="preserve">Expected </w:t>
+                              </w:r>
+                              <w:proofErr w:type="gramStart"/>
+                              <w:r>
+                                <w:rPr>
+                                  <w:rFonts w:ascii="Calibri" w:eastAsia="Times New Roman" w:hAnsi="Calibri"/>
+                                  <w:b/>
+                                  <w:bCs/>
+                                  <w:sz w:val="22"/>
+                                  <w:szCs w:val="22"/>
+                                  <w:lang w:val="en-GB"/>
+                                </w:rPr>
+                                <w:t>results</w:t>
                               </w:r>
                               <w:r>
                                 <w:rPr>
@@ -5587,7 +5679,17 @@
                                   <w:szCs w:val="22"/>
                                   <w:lang w:val="en-GB"/>
                                 </w:rPr>
-                                <w:t xml:space="preserve"> : </w:t>
+                                <w:t xml:space="preserve"> :</w:t>
+                              </w:r>
+                              <w:proofErr w:type="gramEnd"/>
+                              <w:r>
+                                <w:rPr>
+                                  <w:rFonts w:ascii="Calibri" w:eastAsia="Times New Roman" w:hAnsi="Calibri"/>
+                                  <w:sz w:val="22"/>
+                                  <w:szCs w:val="22"/>
+                                  <w:lang w:val="en-GB"/>
+                                </w:rPr>
+                                <w:t xml:space="preserve"> </w:t>
                               </w:r>
                             </w:p>
                           </w:txbxContent>
@@ -5662,6 +5764,7 @@
                                 <w:spacing w:before="0" w:beforeAutospacing="0" w:after="0" w:afterAutospacing="0" w:line="254" w:lineRule="auto"/>
                                 <w:jc w:val="center"/>
                               </w:pPr>
+                              <w:proofErr w:type="gramStart"/>
                               <w:r>
                                 <w:rPr>
                                   <w:rFonts w:ascii="Calibri" w:eastAsia="Times New Roman" w:hAnsi="Calibri"/>
@@ -5670,6 +5773,7 @@
                                 </w:rPr>
                                 <w:t>1..*</w:t>
                               </w:r>
+                              <w:proofErr w:type="gramEnd"/>
                             </w:p>
                           </w:txbxContent>
                         </wps:txbx>
@@ -5708,7 +5812,6 @@
                                 <w:spacing w:before="0" w:beforeAutospacing="0" w:after="0" w:afterAutospacing="0" w:line="252" w:lineRule="auto"/>
                                 <w:jc w:val="center"/>
                               </w:pPr>
-                              <w:proofErr w:type="spellStart"/>
                               <w:r>
                                 <w:rPr>
                                   <w:rFonts w:ascii="Calibri" w:eastAsia="Times New Roman" w:hAnsi="Calibri"/>
@@ -5719,7 +5822,6 @@
                                 </w:rPr>
                                 <w:t>Requirement</w:t>
                               </w:r>
-                              <w:proofErr w:type="spellEnd"/>
                             </w:p>
                             <w:p>
                               <w:pPr>
@@ -5817,6 +5919,7 @@
                                 <w:spacing w:before="0" w:beforeAutospacing="0" w:after="0" w:afterAutospacing="0" w:line="252" w:lineRule="auto"/>
                                 <w:jc w:val="center"/>
                               </w:pPr>
+                              <w:proofErr w:type="gramStart"/>
                               <w:r>
                                 <w:rPr>
                                   <w:rFonts w:ascii="Calibri" w:eastAsia="Times New Roman" w:hAnsi="Calibri"/>
@@ -5825,6 +5928,7 @@
                                 </w:rPr>
                                 <w:t>0..*</w:t>
                               </w:r>
+                              <w:proofErr w:type="gramEnd"/>
                             </w:p>
                           </w:txbxContent>
                         </wps:txbx>
@@ -6814,14 +6918,13 @@
               </w:rPr>
               <w:t xml:space="preserve"> markup starting with </w:t>
             </w:r>
-            <w:proofErr w:type="spellStart"/>
             <w:r>
               <w:rPr>
                 <w:rStyle w:val="InlineCode"/>
               </w:rPr>
               <w:t>TestID</w:t>
             </w:r>
-            <w:proofErr w:type="spellEnd"/>
+            <w:proofErr w:type="gramStart"/>
             <w:r>
               <w:rPr>
                 <w:rStyle w:val="InlineCode"/>
@@ -6834,6 +6937,7 @@
               </w:rPr>
               <w:t xml:space="preserve"> .</w:t>
             </w:r>
+            <w:proofErr w:type="gramEnd"/>
           </w:p>
         </w:tc>
         <w:tc>
@@ -7163,7 +7267,14 @@
               <w:rPr>
                 <w:rStyle w:val="InlineCode"/>
               </w:rPr>
-              <w:t>Covered REQ:</w:t>
+              <w:t xml:space="preserve">Covered </w:t>
+            </w:r>
+            <w:proofErr w:type="gramStart"/>
+            <w:r>
+              <w:rPr>
+                <w:rStyle w:val="InlineCode"/>
+              </w:rPr>
+              <w:t>REQ:</w:t>
             </w:r>
             <w:r>
               <w:rPr>
@@ -7171,6 +7282,7 @@
               </w:rPr>
               <w:t>.</w:t>
             </w:r>
+            <w:proofErr w:type="gramEnd"/>
           </w:p>
         </w:tc>
         <w:tc>
@@ -7295,12 +7407,14 @@
               </w:rPr>
               <w:t xml:space="preserve">, </w:t>
             </w:r>
+            <w:proofErr w:type="gramStart"/>
             <w:r>
               <w:rPr>
                 <w:rStyle w:val="InlineCode"/>
               </w:rPr>
               <w:t>When</w:t>
             </w:r>
+            <w:proofErr w:type="gramEnd"/>
             <w:r>
               <w:rPr>
                 <w:lang w:val="en-US"/>
@@ -7400,7 +7514,14 @@
               <w:rPr>
                 <w:rStyle w:val="InlineCode"/>
               </w:rPr>
-              <w:t>Expected Result:</w:t>
+              <w:t xml:space="preserve">Expected </w:t>
+            </w:r>
+            <w:proofErr w:type="gramStart"/>
+            <w:r>
+              <w:rPr>
+                <w:rStyle w:val="InlineCode"/>
+              </w:rPr>
+              <w:t>Result:</w:t>
             </w:r>
             <w:r>
               <w:rPr>
@@ -7408,6 +7529,7 @@
               </w:rPr>
               <w:t>.</w:t>
             </w:r>
+            <w:proofErr w:type="gramEnd"/>
           </w:p>
         </w:tc>
         <w:tc>
@@ -7566,7 +7688,14 @@
               <w:rPr>
                 <w:rStyle w:val="InlineCode"/>
               </w:rPr>
-              <w:t>Covered REQ:</w:t>
+              <w:t xml:space="preserve">Covered </w:t>
+            </w:r>
+            <w:proofErr w:type="gramStart"/>
+            <w:r>
+              <w:rPr>
+                <w:rStyle w:val="InlineCode"/>
+              </w:rPr>
+              <w:t>REQ:</w:t>
             </w:r>
             <w:r>
               <w:rPr>
@@ -7574,6 +7703,7 @@
               </w:rPr>
               <w:t>.</w:t>
             </w:r>
+            <w:proofErr w:type="gramEnd"/>
           </w:p>
         </w:tc>
         <w:tc>
@@ -7815,7 +7945,7 @@
         </w:rPr>
         <w:t xml:space="preserve"> shows the high-level organization of the code, under the root package </w:t>
       </w:r>
-      <w:proofErr w:type="spellStart"/>
+      <w:proofErr w:type="gramStart"/>
       <w:r>
         <w:rPr>
           <w:rStyle w:val="InlineCode"/>
@@ -7840,7 +7970,7 @@
         </w:rPr>
         <w:t>.doc.traceability</w:t>
       </w:r>
-      <w:proofErr w:type="spellEnd"/>
+      <w:proofErr w:type="gramEnd"/>
       <w:r>
         <w:rPr>
           <w:lang w:val="en-US"/>
@@ -8011,14 +8141,12 @@
                 <w:lang w:val="en-US"/>
               </w:rPr>
             </w:pPr>
-            <w:proofErr w:type="spellStart"/>
             <w:r>
               <w:rPr>
                 <w:lang w:val="en-US"/>
               </w:rPr>
               <w:t>cmdline</w:t>
             </w:r>
-            <w:proofErr w:type="spellEnd"/>
           </w:p>
         </w:tc>
         <w:tc>
@@ -8398,14 +8526,12 @@
                 <w:lang w:val="en-US"/>
               </w:rPr>
             </w:pPr>
-            <w:proofErr w:type="spellStart"/>
             <w:r>
               <w:rPr>
                 <w:lang w:val="en-US"/>
               </w:rPr>
               <w:t>ui</w:t>
             </w:r>
-            <w:proofErr w:type="spellEnd"/>
           </w:p>
         </w:tc>
         <w:tc>
@@ -8619,14 +8745,12 @@
                 <w:lang w:val="en-US"/>
               </w:rPr>
             </w:pPr>
-            <w:proofErr w:type="spellStart"/>
             <w:r>
               <w:rPr>
                 <w:lang w:val="en-US"/>
               </w:rPr>
               <w:t>covmatrixgen</w:t>
             </w:r>
-            <w:proofErr w:type="spellEnd"/>
           </w:p>
         </w:tc>
         <w:tc>
@@ -8775,14 +8899,12 @@
                 <w:lang w:val="en-US"/>
               </w:rPr>
             </w:pPr>
-            <w:proofErr w:type="spellStart"/>
             <w:r>
               <w:rPr>
                 <w:lang w:val="en-US"/>
               </w:rPr>
               <w:t>gui</w:t>
             </w:r>
-            <w:proofErr w:type="spellEnd"/>
           </w:p>
         </w:tc>
         <w:tc>
@@ -9032,14 +9154,12 @@
                 <w:lang w:val="en-US"/>
               </w:rPr>
             </w:pPr>
-            <w:proofErr w:type="spellStart"/>
             <w:r>
               <w:rPr>
                 <w:lang w:val="en-US"/>
               </w:rPr>
               <w:t>inputfield</w:t>
             </w:r>
-            <w:proofErr w:type="spellEnd"/>
           </w:p>
         </w:tc>
         <w:tc>
@@ -9111,14 +9231,12 @@
                 <w:lang w:val="en-US"/>
               </w:rPr>
             </w:pPr>
-            <w:proofErr w:type="spellStart"/>
             <w:r>
               <w:rPr>
                 <w:lang w:val="en-US"/>
               </w:rPr>
               <w:t>radiobutton</w:t>
             </w:r>
-            <w:proofErr w:type="spellEnd"/>
           </w:p>
         </w:tc>
         <w:tc>
@@ -9267,14 +9385,12 @@
                 <w:lang w:val="en-US"/>
               </w:rPr>
             </w:pPr>
-            <w:proofErr w:type="spellStart"/>
             <w:r>
               <w:rPr>
                 <w:lang w:val="en-US"/>
               </w:rPr>
               <w:t>appmodel</w:t>
             </w:r>
-            <w:proofErr w:type="spellEnd"/>
           </w:p>
         </w:tc>
         <w:tc>
@@ -10400,14 +10516,12 @@
                 <w:lang w:val="en-US"/>
               </w:rPr>
             </w:pPr>
-            <w:proofErr w:type="spellStart"/>
             <w:r>
               <w:rPr>
                 <w:lang w:val="en-US"/>
               </w:rPr>
               <w:t>reqextraction</w:t>
             </w:r>
-            <w:proofErr w:type="spellEnd"/>
           </w:p>
         </w:tc>
         <w:tc>
@@ -10491,14 +10605,12 @@
                 <w:lang w:val="en-US"/>
               </w:rPr>
             </w:pPr>
-            <w:proofErr w:type="spellStart"/>
             <w:r>
               <w:rPr>
                 <w:lang w:val="en-US"/>
               </w:rPr>
               <w:t>unittestcoverage</w:t>
             </w:r>
-            <w:proofErr w:type="spellEnd"/>
           </w:p>
         </w:tc>
         <w:tc>
@@ -10647,14 +10759,12 @@
                 <w:lang w:val="en-US"/>
               </w:rPr>
             </w:pPr>
-            <w:proofErr w:type="spellStart"/>
             <w:r>
               <w:rPr>
                 <w:lang w:val="en-US"/>
               </w:rPr>
               <w:t>vtpupdater</w:t>
             </w:r>
-            <w:proofErr w:type="spellEnd"/>
           </w:p>
         </w:tc>
         <w:tc>
@@ -10861,7 +10971,7 @@
 </file>
 
 <file path=word/numbering.xml><?xml version="1.0" encoding="utf-8"?>
-<w:numbering xmlns:wpc="http://schemas.microsoft.com/office/word/2010/wordprocessingCanvas" xmlns:cx="http://schemas.microsoft.com/office/drawing/2014/chartex" xmlns:cx1="http://schemas.microsoft.com/office/drawing/2015/9/8/chartex" xmlns:cx2="http://schemas.microsoft.com/office/drawing/2015/10/21/chartex" xmlns:cx3="http://schemas.microsoft.com/office/drawing/2016/5/9/chartex" xmlns:cx4="http://schemas.microsoft.com/office/drawing/2016/5/10/chartex" xmlns:cx5="http://schemas.microsoft.com/office/drawing/2016/5/11/chartex" xmlns:cx6="http://schemas.microsoft.com/office/drawing/2016/5/12/chartex" xmlns:cx7="http://schemas.microsoft.com/office/drawing/2016/5/13/chartex" xmlns:cx8="http://schemas.microsoft.com/office/drawing/2016/5/14/chartex" xmlns:mc="http://schemas.openxmlformats.org/markup-compatibility/2006" xmlns:aink="http://schemas.microsoft.com/office/drawing/2016/ink" xmlns:am3d="http://schemas.microsoft.com/office/drawing/2017/model3d" xmlns:o="urn:schemas-microsoft-com:office:office" xmlns:r="http://schemas.openxmlformats.org/officeDocument/2006/relationships" xmlns:m="http://schemas.openxmlformats.org/officeDocument/2006/math" xmlns:v="urn:schemas-microsoft-com:vml" xmlns:wp14="http://schemas.microsoft.com/office/word/2010/wordprocessingDrawing" xmlns:wp="http://schemas.openxmlformats.org/drawingml/2006/wordprocessingDrawing" xmlns:w10="urn:schemas-microsoft-com:office:word" xmlns:w="http://schemas.openxmlformats.org/wordprocessingml/2006/main" xmlns:w14="http://schemas.microsoft.com/office/word/2010/wordml" xmlns:w15="http://schemas.microsoft.com/office/word/2012/wordml" xmlns:w16cex="http://schemas.microsoft.com/office/word/2018/wordml/cex" xmlns:w16cid="http://schemas.microsoft.com/office/word/2016/wordml/cid" xmlns:w16="http://schemas.microsoft.com/office/word/2018/wordml" xmlns:w16se="http://schemas.microsoft.com/office/word/2015/wordml/symex" xmlns:wpg="http://schemas.microsoft.com/office/word/2010/wordprocessingGroup" xmlns:wpi="http://schemas.microsoft.com/office/word/2010/wordprocessingInk" xmlns:wne="http://schemas.microsoft.com/office/word/2006/wordml" xmlns:wps="http://schemas.microsoft.com/office/word/2010/wordprocessingShape" mc:Ignorable="w14 w15 w16se w16cid w16 w16cex wp14">
+<w:numbering xmlns:wpc="http://schemas.microsoft.com/office/word/2010/wordprocessingCanvas" xmlns:cx="http://schemas.microsoft.com/office/drawing/2014/chartex" xmlns:cx1="http://schemas.microsoft.com/office/drawing/2015/9/8/chartex" xmlns:cx2="http://schemas.microsoft.com/office/drawing/2015/10/21/chartex" xmlns:cx3="http://schemas.microsoft.com/office/drawing/2016/5/9/chartex" xmlns:cx4="http://schemas.microsoft.com/office/drawing/2016/5/10/chartex" xmlns:cx5="http://schemas.microsoft.com/office/drawing/2016/5/11/chartex" xmlns:cx6="http://schemas.microsoft.com/office/drawing/2016/5/12/chartex" xmlns:cx7="http://schemas.microsoft.com/office/drawing/2016/5/13/chartex" xmlns:cx8="http://schemas.microsoft.com/office/drawing/2016/5/14/chartex" xmlns:mc="http://schemas.openxmlformats.org/markup-compatibility/2006" xmlns:aink="http://schemas.microsoft.com/office/drawing/2016/ink" xmlns:am3d="http://schemas.microsoft.com/office/drawing/2017/model3d" xmlns:o="urn:schemas-microsoft-com:office:office" xmlns:r="http://schemas.openxmlformats.org/officeDocument/2006/relationships" xmlns:m="http://schemas.openxmlformats.org/officeDocument/2006/math" xmlns:v="urn:schemas-microsoft-com:vml" xmlns:wp14="http://schemas.microsoft.com/office/word/2010/wordprocessingDrawing" xmlns:wp="http://schemas.openxmlformats.org/drawingml/2006/wordprocessingDrawing" xmlns:w10="urn:schemas-microsoft-com:office:word" xmlns:w="http://schemas.openxmlformats.org/wordprocessingml/2006/main" xmlns:w14="http://schemas.microsoft.com/office/word/2010/wordml" xmlns:w15="http://schemas.microsoft.com/office/word/2012/wordml" xmlns:w16cex="http://schemas.microsoft.com/office/word/2018/wordml/cex" xmlns:w16cid="http://schemas.microsoft.com/office/word/2016/wordml/cid" xmlns:w16="http://schemas.microsoft.com/office/word/2018/wordml" xmlns:w16sdtdh="http://schemas.microsoft.com/office/word/2020/wordml/sdtdatahash" xmlns:w16se="http://schemas.microsoft.com/office/word/2015/wordml/symex" xmlns:wpg="http://schemas.microsoft.com/office/word/2010/wordprocessingGroup" xmlns:wpi="http://schemas.microsoft.com/office/word/2010/wordprocessingInk" xmlns:wne="http://schemas.microsoft.com/office/word/2006/wordml" xmlns:wps="http://schemas.microsoft.com/office/word/2010/wordprocessingShape" mc:Ignorable="w14 w15 w16se w16cid w16 w16cex w16sdtdh wp14">
   <w:abstractNum w:abstractNumId="0" w15:restartNumberingAfterBreak="0">
     <w:nsid w:val="13E61467"/>
     <w:multiLevelType w:val="hybridMultilevel"/>
@@ -11074,7 +11184,7 @@
 </file>
 
 <file path=word/styles.xml><?xml version="1.0" encoding="utf-8"?>
-<w:styles xmlns:mc="http://schemas.openxmlformats.org/markup-compatibility/2006" xmlns:r="http://schemas.openxmlformats.org/officeDocument/2006/relationships" xmlns:w="http://schemas.openxmlformats.org/wordprocessingml/2006/main" xmlns:w14="http://schemas.microsoft.com/office/word/2010/wordml" xmlns:w15="http://schemas.microsoft.com/office/word/2012/wordml" xmlns:w16cex="http://schemas.microsoft.com/office/word/2018/wordml/cex" xmlns:w16cid="http://schemas.microsoft.com/office/word/2016/wordml/cid" xmlns:w16="http://schemas.microsoft.com/office/word/2018/wordml" xmlns:w16se="http://schemas.microsoft.com/office/word/2015/wordml/symex" mc:Ignorable="w14 w15 w16se w16cid w16 w16cex">
+<w:styles xmlns:mc="http://schemas.openxmlformats.org/markup-compatibility/2006" xmlns:r="http://schemas.openxmlformats.org/officeDocument/2006/relationships" xmlns:w="http://schemas.openxmlformats.org/wordprocessingml/2006/main" xmlns:w14="http://schemas.microsoft.com/office/word/2010/wordml" xmlns:w15="http://schemas.microsoft.com/office/word/2012/wordml" xmlns:w16cex="http://schemas.microsoft.com/office/word/2018/wordml/cex" xmlns:w16cid="http://schemas.microsoft.com/office/word/2016/wordml/cid" xmlns:w16="http://schemas.microsoft.com/office/word/2018/wordml" xmlns:w16sdtdh="http://schemas.microsoft.com/office/word/2020/wordml/sdtdatahash" xmlns:w16se="http://schemas.microsoft.com/office/word/2015/wordml/symex" mc:Ignorable="w14 w15 w16se w16cid w16 w16cex w16sdtdh">
   <w:docDefaults>
     <w:rPrDefault>
       <w:rPr>
@@ -11647,7 +11757,7 @@
     </w:pPr>
     <w:rPr>
       <w:rFonts w:asciiTheme="majorHAnsi" w:eastAsiaTheme="majorEastAsia" w:hAnsiTheme="majorHAnsi" w:cstheme="majorBidi"/>
-      <w:color w:val="262626" w:themeColor="text1" w:themeTint="D9"/>
+      <w:color w:val="B4B4B4" w:themeColor="text1" w:themeTint="D9"/>
       <w:sz w:val="21"/>
       <w:szCs w:val="21"/>
     </w:rPr>
@@ -11672,7 +11782,7 @@
       <w:rFonts w:asciiTheme="majorHAnsi" w:eastAsiaTheme="majorEastAsia" w:hAnsiTheme="majorHAnsi" w:cstheme="majorBidi"/>
       <w:i/>
       <w:iCs/>
-      <w:color w:val="262626" w:themeColor="text1" w:themeTint="D9"/>
+      <w:color w:val="B4B4B4" w:themeColor="text1" w:themeTint="D9"/>
       <w:sz w:val="21"/>
       <w:szCs w:val="21"/>
     </w:rPr>
@@ -11807,7 +11917,7 @@
     <w:rsid w:val="00C721F7"/>
     <w:rPr>
       <w:rFonts w:asciiTheme="majorHAnsi" w:eastAsiaTheme="majorEastAsia" w:hAnsiTheme="majorHAnsi" w:cstheme="majorBidi"/>
-      <w:color w:val="262626" w:themeColor="text1" w:themeTint="D9"/>
+      <w:color w:val="B4B4B4" w:themeColor="text1" w:themeTint="D9"/>
       <w:sz w:val="21"/>
       <w:szCs w:val="21"/>
     </w:rPr>
@@ -11823,7 +11933,7 @@
       <w:rFonts w:asciiTheme="majorHAnsi" w:eastAsiaTheme="majorEastAsia" w:hAnsiTheme="majorHAnsi" w:cstheme="majorBidi"/>
       <w:i/>
       <w:iCs/>
-      <w:color w:val="262626" w:themeColor="text1" w:themeTint="D9"/>
+      <w:color w:val="B4B4B4" w:themeColor="text1" w:themeTint="D9"/>
       <w:sz w:val="21"/>
       <w:szCs w:val="21"/>
     </w:rPr>
@@ -11882,7 +11992,7 @@
       </w:numPr>
     </w:pPr>
     <w:rPr>
-      <w:color w:val="5A5A5A" w:themeColor="text1" w:themeTint="A5"/>
+      <w:color w:val="C6C6C6" w:themeColor="text1" w:themeTint="A5"/>
       <w:spacing w:val="15"/>
     </w:rPr>
   </w:style>
@@ -11893,7 +12003,7 @@
     <w:uiPriority w:val="11"/>
     <w:rsid w:val="00C721F7"/>
     <w:rPr>
-      <w:color w:val="5A5A5A" w:themeColor="text1" w:themeTint="A5"/>
+      <w:color w:val="C6C6C6" w:themeColor="text1" w:themeTint="A5"/>
       <w:spacing w:val="15"/>
     </w:rPr>
   </w:style>
@@ -11956,7 +12066,7 @@
     <w:rPr>
       <w:i/>
       <w:iCs/>
-      <w:color w:val="404040" w:themeColor="text1" w:themeTint="BF"/>
+      <w:color w:val="BDBDBD" w:themeColor="text1" w:themeTint="BF"/>
     </w:rPr>
   </w:style>
   <w:style w:type="character" w:customStyle="1" w:styleId="CitationCar">
@@ -11968,7 +12078,7 @@
     <w:rPr>
       <w:i/>
       <w:iCs/>
-      <w:color w:val="404040" w:themeColor="text1" w:themeTint="BF"/>
+      <w:color w:val="BDBDBD" w:themeColor="text1" w:themeTint="BF"/>
     </w:rPr>
   </w:style>
   <w:style w:type="paragraph" w:styleId="Citationintense">
@@ -12015,7 +12125,7 @@
     <w:rPr>
       <w:i/>
       <w:iCs/>
-      <w:color w:val="404040" w:themeColor="text1" w:themeTint="BF"/>
+      <w:color w:val="BDBDBD" w:themeColor="text1" w:themeTint="BF"/>
     </w:rPr>
   </w:style>
   <w:style w:type="character" w:styleId="Accentuationintense">
@@ -12038,7 +12148,7 @@
     <w:rsid w:val="00C721F7"/>
     <w:rPr>
       <w:smallCaps/>
-      <w:color w:val="404040" w:themeColor="text1" w:themeTint="BF"/>
+      <w:color w:val="BDBDBD" w:themeColor="text1" w:themeTint="BF"/>
     </w:rPr>
   </w:style>
   <w:style w:type="character" w:styleId="Rfrenceintense">
@@ -12220,7 +12330,7 @@
       <w:rPr>
         <w:b/>
         <w:bCs/>
-        <w:color w:val="FFFFFF" w:themeColor="background1"/>
+        <w:color w:val="1C1C1C" w:themeColor="background1"/>
       </w:rPr>
       <w:tblPr/>
       <w:tcPr>
@@ -12296,10 +12406,10 @@
   <a:themeElements>
     <a:clrScheme name="Rouge orange">
       <a:dk1>
-        <a:sysClr val="windowText" lastClr="000000"/>
+        <a:sysClr val="windowText" lastClr="A8A8A8"/>
       </a:dk1>
       <a:lt1>
-        <a:sysClr val="window" lastClr="FFFFFF"/>
+        <a:sysClr val="window" lastClr="1C1C1C"/>
       </a:lt1>
       <a:dk2>
         <a:srgbClr val="505046"/>

</xml_diff>